<commit_message>
Revisione ER e Relazionale
</commit_message>
<xml_diff>
--- a/Logico.docx
+++ b/Logico.docx
@@ -387,7 +387,7 @@
       </w:r>
       <w:r>
         <w:rPr/>
-        <w:t>, dataDiFine, tipoDiTerapia, tipoDiSpecializzazione (ext), numeroAppuntamenti, sconto)</w:t>
+        <w:t>, dataDiFine, tipoDiTerapia, tipoDiSpecializzazione (ext), numeroAppuntamenti)</w:t>
       </w:r>
     </w:p>
     <w:p>
@@ -1794,41 +1794,6 @@
           <w:szCs w:val="24"/>
         </w:rPr>
         <w:t xml:space="preserve"> numero appuntamenti</w:t>
-      </w:r>
-    </w:p>
-    <w:p>
-      <w:pPr>
-        <w:pStyle w:val="ListParagraph"/>
-        <w:numPr>
-          <w:ilvl w:val="1"/>
-          <w:numId w:val="1"/>
-        </w:numPr>
-        <w:rPr>
-          <w:sz w:val="24"/>
-          <w:szCs w:val="24"/>
-        </w:rPr>
-      </w:pPr>
-      <w:r>
-        <w:rPr>
-          <w:sz w:val="24"/>
-          <w:szCs w:val="24"/>
-        </w:rPr>
-        <w:t xml:space="preserve">Data di Inizio, cf </w:t>
-      </w:r>
-      <w:r>
-        <w:rPr>
-          <w:rFonts w:eastAsia="Wingdings" w:cs="Wingdings" w:ascii="Wingdings" w:hAnsi="Wingdings"/>
-          <w:sz w:val="24"/>
-          <w:szCs w:val="24"/>
-        </w:rPr>
-        <w:t>à</w:t>
-      </w:r>
-      <w:r>
-        <w:rPr>
-          <w:sz w:val="24"/>
-          <w:szCs w:val="24"/>
-        </w:rPr>
-        <w:t xml:space="preserve"> sconto </w:t>
       </w:r>
     </w:p>
     <w:p>
@@ -2143,7 +2108,6 @@
     <w:rPrDefault>
       <w:rPr>
         <w:rFonts w:ascii="Calibri" w:hAnsi="Calibri" w:eastAsia="Calibri" w:cs="Calibri"/>
-        <w:sz w:val="22"/>
         <w:szCs w:val="22"/>
         <w:lang w:val="it-IT" w:eastAsia="en-US" w:bidi="ar-SA"/>
       </w:rPr>
@@ -2298,6 +2262,7 @@
     <w:qFormat/>
     <w:pPr>
       <w:widowControl/>
+      <w:suppressAutoHyphens w:val="true"/>
       <w:bidi w:val="0"/>
       <w:spacing w:lineRule="auto" w:line="259" w:beforeAutospacing="0" w:before="0" w:afterAutospacing="0" w:after="160"/>
       <w:jc w:val="left"/>
@@ -3011,6 +2976,7 @@
     <w:qFormat/>
     <w:pPr>
       <w:widowControl/>
+      <w:suppressAutoHyphens w:val="true"/>
       <w:bidi w:val="0"/>
       <w:spacing w:lineRule="auto" w:line="240" w:beforeAutospacing="0" w:before="0" w:afterAutospacing="0" w:after="0"/>
       <w:jc w:val="left"/>
@@ -3258,6 +3224,7 @@
     <w:qFormat/>
     <w:pPr>
       <w:widowControl/>
+      <w:suppressAutoHyphens w:val="true"/>
       <w:bidi w:val="0"/>
       <w:spacing w:lineRule="auto" w:line="259" w:beforeAutospacing="0" w:before="0" w:afterAutospacing="0" w:after="160"/>
       <w:jc w:val="left"/>

</xml_diff>